<commit_message>
Updated Docs and Read Me
</commit_message>
<xml_diff>
--- a/documentation/src/Setup and Usage Guide.docx
+++ b/documentation/src/Setup and Usage Guide.docx
@@ -3949,7 +3949,7 @@
           <w:rPr>
             <w:noProof/>
           </w:rPr>
-          <w:t>10</w:t>
+          <w:t>8</w:t>
         </w:r>
         <w:r>
           <w:rPr>
@@ -7891,7 +7891,7 @@
 </file>
 
 <file path=customXml/itemProps1.xml><?xml version="1.0" encoding="utf-8"?>
-<ds:datastoreItem xmlns:ds="http://schemas.openxmlformats.org/officeDocument/2006/customXml" ds:itemID="{0CD00D17-52FE-438A-999B-82A03D3C57EB}">
+<ds:datastoreItem xmlns:ds="http://schemas.openxmlformats.org/officeDocument/2006/customXml" ds:itemID="{9F4D5264-C2D2-4E95-9EE2-DC5EA42642DB}">
   <ds:schemaRefs>
     <ds:schemaRef ds:uri="http://schemas.openxmlformats.org/officeDocument/2006/bibliography"/>
   </ds:schemaRefs>

</xml_diff>